<commit_message>
Agregados Chars de sprites
</commit_message>
<xml_diff>
--- a/Lab4/Micros II-2018-Lab4.docx
+++ b/Lab4/Micros II-2018-Lab4.docx
@@ -1,10 +1,10 @@
 
 <file path=word/document.xml><?xml version="1.0" encoding="utf-8"?>
-<w:document xmlns:wpc="http://schemas.microsoft.com/office/word/2010/wordprocessingCanvas" xmlns:mc="http://schemas.openxmlformats.org/markup-compatibility/2006" xmlns:o="urn:schemas-microsoft-com:office:office" xmlns:r="http://schemas.openxmlformats.org/officeDocument/2006/relationships" xmlns:m="http://schemas.openxmlformats.org/officeDocument/2006/math" xmlns:v="urn:schemas-microsoft-com:vml" xmlns:wp14="http://schemas.microsoft.com/office/word/2010/wordprocessingDrawing" xmlns:wp="http://schemas.openxmlformats.org/drawingml/2006/wordprocessingDrawing" xmlns:w10="urn:schemas-microsoft-com:office:word" xmlns:w="http://schemas.openxmlformats.org/wordprocessingml/2006/main" xmlns:w14="http://schemas.microsoft.com/office/word/2010/wordml" xmlns:w15="http://schemas.microsoft.com/office/word/2012/wordml" xmlns:wpg="http://schemas.microsoft.com/office/word/2010/wordprocessingGroup" xmlns:wpi="http://schemas.microsoft.com/office/word/2010/wordprocessingInk" xmlns:wne="http://schemas.microsoft.com/office/word/2006/wordml" xmlns:wps="http://schemas.microsoft.com/office/word/2010/wordprocessingShape" mc:Ignorable="w14 w15 wp14">
+<w:document xmlns:wpc="http://schemas.microsoft.com/office/word/2010/wordprocessingCanvas" xmlns:cx="http://schemas.microsoft.com/office/drawing/2014/chartex" xmlns:mc="http://schemas.openxmlformats.org/markup-compatibility/2006" xmlns:o="urn:schemas-microsoft-com:office:office" xmlns:r="http://schemas.openxmlformats.org/officeDocument/2006/relationships" xmlns:m="http://schemas.openxmlformats.org/officeDocument/2006/math" xmlns:v="urn:schemas-microsoft-com:vml" xmlns:wp14="http://schemas.microsoft.com/office/word/2010/wordprocessingDrawing" xmlns:wp="http://schemas.openxmlformats.org/drawingml/2006/wordprocessingDrawing" xmlns:w10="urn:schemas-microsoft-com:office:word" xmlns:w="http://schemas.openxmlformats.org/wordprocessingml/2006/main" xmlns:w14="http://schemas.microsoft.com/office/word/2010/wordml" xmlns:w15="http://schemas.microsoft.com/office/word/2012/wordml" xmlns:w16se="http://schemas.microsoft.com/office/word/2015/wordml/symex" xmlns:wpg="http://schemas.microsoft.com/office/word/2010/wordprocessingGroup" xmlns:wpi="http://schemas.microsoft.com/office/word/2010/wordprocessingInk" xmlns:wne="http://schemas.microsoft.com/office/word/2006/wordml" xmlns:wps="http://schemas.microsoft.com/office/word/2010/wordprocessingShape" mc:Ignorable="w14 w15 w16se wp14">
   <w:body>
     <w:tbl>
       <w:tblPr>
-        <w:tblStyle w:val="Tablaconcuadrcula"/>
+        <w:tblStyle w:val="TableGrid"/>
         <w:tblW w:w="0" w:type="auto"/>
         <w:tblBorders>
           <w:top w:val="none" w:sz="0" w:space="0" w:color="auto"/>
@@ -44,7 +44,7 @@
               <w:rPr>
                 <w:noProof/>
                 <w:color w:val="0000FF"/>
-                <w:lang w:val="es-ES" w:eastAsia="es-ES"/>
+                <w:lang w:val="en-US"/>
               </w:rPr>
               <w:drawing>
                 <wp:anchor distT="0" distB="0" distL="114300" distR="114300" simplePos="0" relativeHeight="251659264" behindDoc="0" locked="0" layoutInCell="1" allowOverlap="1">
@@ -366,8 +366,17 @@
           <w:rFonts w:ascii="Arial" w:hAnsi="Arial" w:cs="Arial"/>
           <w:b/>
         </w:rPr>
-        <w:t>Rafael Surga</w:t>
-      </w:r>
+        <w:t xml:space="preserve">Rafael </w:t>
+      </w:r>
+      <w:proofErr w:type="spellStart"/>
+      <w:r>
+        <w:rPr>
+          <w:rFonts w:ascii="Arial" w:hAnsi="Arial" w:cs="Arial"/>
+          <w:b/>
+        </w:rPr>
+        <w:t>Surga</w:t>
+      </w:r>
+      <w:proofErr w:type="spellEnd"/>
       <w:r>
         <w:rPr>
           <w:rFonts w:ascii="Arial" w:hAnsi="Arial" w:cs="Arial"/>
@@ -967,7 +976,24 @@
           <w:sz w:val="24"/>
           <w:szCs w:val="24"/>
         </w:rPr>
-        <w:t>2.1.2.- Tendrá la opción de establecer una parada a través de unos pulsadores externos respectivamente y al suceder se verá en la GLCD una animación y en la PC un mensaje de alarma</w:t>
+        <w:t xml:space="preserve">2.1.2.- Tendrá la opción de </w:t>
+      </w:r>
+      <w:r>
+        <w:rPr>
+          <w:rFonts w:ascii="Arial" w:hAnsi="Arial" w:cs="Arial"/>
+          <w:sz w:val="24"/>
+          <w:szCs w:val="24"/>
+          <w:highlight w:val="yellow"/>
+        </w:rPr>
+        <w:t>establecer una parada a través de unos pulsadores externos respectivament</w:t>
+      </w:r>
+      <w:r>
+        <w:rPr>
+          <w:rFonts w:ascii="Arial" w:hAnsi="Arial" w:cs="Arial"/>
+          <w:sz w:val="24"/>
+          <w:szCs w:val="24"/>
+        </w:rPr>
+        <w:t>e y al suceder se verá en la GLCD una animación y en la PC un mensaje de alarma</w:t>
       </w:r>
     </w:p>
     <w:p>
@@ -995,128 +1021,154 @@
           <w:szCs w:val="24"/>
         </w:rPr>
         <w:t>tiempo y visualizarlos en la PC.</w:t>
+      </w:r>
+    </w:p>
+    <w:p>
+      <w:pPr>
+        <w:jc w:val="both"/>
+        <w:rPr>
+          <w:rFonts w:ascii="Arial" w:hAnsi="Arial" w:cs="Arial"/>
+          <w:sz w:val="24"/>
+          <w:szCs w:val="24"/>
+        </w:rPr>
+      </w:pPr>
+      <w:r>
+        <w:rPr>
+          <w:rFonts w:ascii="Arial" w:hAnsi="Arial" w:cs="Arial"/>
+          <w:sz w:val="24"/>
+          <w:szCs w:val="24"/>
+        </w:rPr>
+        <w:t>2.2</w:t>
+      </w:r>
+      <w:r>
+        <w:rPr>
+          <w:rFonts w:ascii="Arial" w:hAnsi="Arial" w:cs="Arial"/>
+          <w:sz w:val="24"/>
+          <w:szCs w:val="24"/>
+        </w:rPr>
+        <w:t>.- Debe tener la opción de leer los valores de voltaje de un</w:t>
+      </w:r>
+      <w:r>
+        <w:rPr>
+          <w:rFonts w:ascii="Arial" w:hAnsi="Arial" w:cs="Arial"/>
+          <w:sz w:val="24"/>
+          <w:szCs w:val="24"/>
+        </w:rPr>
+        <w:t xml:space="preserve"> tercer</w:t>
+      </w:r>
+      <w:r>
+        <w:rPr>
+          <w:rFonts w:ascii="Arial" w:hAnsi="Arial" w:cs="Arial"/>
+          <w:sz w:val="24"/>
+          <w:szCs w:val="24"/>
+        </w:rPr>
+        <w:t xml:space="preserve"> </w:t>
+      </w:r>
+      <w:r>
+        <w:rPr>
+          <w:rFonts w:ascii="Arial" w:hAnsi="Arial" w:cs="Arial"/>
+          <w:sz w:val="24"/>
+          <w:szCs w:val="24"/>
+        </w:rPr>
+        <w:t>potenciómetro</w:t>
+      </w:r>
+      <w:r>
+        <w:rPr>
+          <w:rFonts w:ascii="Arial" w:hAnsi="Arial" w:cs="Arial"/>
+          <w:sz w:val="24"/>
+          <w:szCs w:val="24"/>
+        </w:rPr>
+        <w:t xml:space="preserve">, </w:t>
+      </w:r>
+      <w:r>
+        <w:rPr>
+          <w:rFonts w:ascii="Arial" w:hAnsi="Arial" w:cs="Arial"/>
+          <w:sz w:val="24"/>
+          <w:szCs w:val="24"/>
+          <w:highlight w:val="yellow"/>
+        </w:rPr>
+        <w:t xml:space="preserve">si el valor </w:t>
+      </w:r>
+      <w:r>
+        <w:rPr>
+          <w:rFonts w:ascii="Arial" w:hAnsi="Arial" w:cs="Arial"/>
+          <w:sz w:val="24"/>
+          <w:szCs w:val="24"/>
+          <w:highlight w:val="yellow"/>
+        </w:rPr>
+        <w:t xml:space="preserve">de este </w:t>
+      </w:r>
+      <w:r>
+        <w:rPr>
+          <w:rFonts w:ascii="Arial" w:hAnsi="Arial" w:cs="Arial"/>
+          <w:sz w:val="24"/>
+          <w:szCs w:val="24"/>
+          <w:highlight w:val="yellow"/>
+        </w:rPr>
+        <w:t>es mayor que 3 o</w:t>
+      </w:r>
+      <w:r>
+        <w:rPr>
+          <w:rFonts w:ascii="Arial" w:hAnsi="Arial" w:cs="Arial"/>
+          <w:sz w:val="24"/>
+          <w:szCs w:val="24"/>
+          <w:highlight w:val="yellow"/>
+        </w:rPr>
+        <w:t xml:space="preserve"> menor de </w:t>
+      </w:r>
+      <w:r>
+        <w:rPr>
+          <w:rFonts w:ascii="Arial" w:hAnsi="Arial" w:cs="Arial"/>
+          <w:sz w:val="24"/>
+          <w:szCs w:val="24"/>
+          <w:highlight w:val="yellow"/>
+        </w:rPr>
+        <w:t>0.6</w:t>
+      </w:r>
+      <w:r>
+        <w:rPr>
+          <w:rFonts w:ascii="Arial" w:hAnsi="Arial" w:cs="Arial"/>
+          <w:sz w:val="24"/>
+          <w:szCs w:val="24"/>
+          <w:highlight w:val="yellow"/>
+        </w:rPr>
+        <w:t xml:space="preserve">, se visualizará un mensaje de alarma en el PC indicando </w:t>
+      </w:r>
+      <w:r>
+        <w:rPr>
+          <w:rFonts w:ascii="Arial" w:hAnsi="Arial" w:cs="Arial"/>
+          <w:sz w:val="24"/>
+          <w:szCs w:val="24"/>
+          <w:highlight w:val="yellow"/>
+        </w:rPr>
+        <w:t>la causa de falla</w:t>
+      </w:r>
+      <w:r>
+        <w:rPr>
+          <w:rFonts w:ascii="Arial" w:hAnsi="Arial" w:cs="Arial"/>
+          <w:sz w:val="24"/>
+          <w:szCs w:val="24"/>
+          <w:highlight w:val="yellow"/>
+        </w:rPr>
+        <w:t xml:space="preserve"> y </w:t>
       </w:r>
       <w:bookmarkStart w:id="0" w:name="_GoBack"/>
       <w:bookmarkEnd w:id="0"/>
-    </w:p>
-    <w:p>
-      <w:pPr>
-        <w:jc w:val="both"/>
-        <w:rPr>
-          <w:rFonts w:ascii="Arial" w:hAnsi="Arial" w:cs="Arial"/>
-          <w:sz w:val="24"/>
-          <w:szCs w:val="24"/>
-        </w:rPr>
-      </w:pPr>
-      <w:r>
-        <w:rPr>
-          <w:rFonts w:ascii="Arial" w:hAnsi="Arial" w:cs="Arial"/>
-          <w:sz w:val="24"/>
-          <w:szCs w:val="24"/>
-        </w:rPr>
-        <w:t>2.2</w:t>
-      </w:r>
-      <w:r>
-        <w:rPr>
-          <w:rFonts w:ascii="Arial" w:hAnsi="Arial" w:cs="Arial"/>
-          <w:sz w:val="24"/>
-          <w:szCs w:val="24"/>
-        </w:rPr>
-        <w:t>.- Debe tener la opción de leer los valores de voltaje de un</w:t>
-      </w:r>
-      <w:r>
-        <w:rPr>
-          <w:rFonts w:ascii="Arial" w:hAnsi="Arial" w:cs="Arial"/>
-          <w:sz w:val="24"/>
-          <w:szCs w:val="24"/>
-        </w:rPr>
-        <w:t xml:space="preserve"> tercer</w:t>
-      </w:r>
-      <w:r>
-        <w:rPr>
-          <w:rFonts w:ascii="Arial" w:hAnsi="Arial" w:cs="Arial"/>
-          <w:sz w:val="24"/>
-          <w:szCs w:val="24"/>
-        </w:rPr>
-        <w:t xml:space="preserve"> </w:t>
-      </w:r>
-      <w:r>
-        <w:rPr>
-          <w:rFonts w:ascii="Arial" w:hAnsi="Arial" w:cs="Arial"/>
-          <w:sz w:val="24"/>
-          <w:szCs w:val="24"/>
-        </w:rPr>
-        <w:t>potenciómetro</w:t>
-      </w:r>
-      <w:r>
-        <w:rPr>
-          <w:rFonts w:ascii="Arial" w:hAnsi="Arial" w:cs="Arial"/>
-          <w:sz w:val="24"/>
-          <w:szCs w:val="24"/>
-        </w:rPr>
-        <w:t xml:space="preserve">, si el valor </w:t>
-      </w:r>
-      <w:r>
-        <w:rPr>
-          <w:rFonts w:ascii="Arial" w:hAnsi="Arial" w:cs="Arial"/>
-          <w:sz w:val="24"/>
-          <w:szCs w:val="24"/>
-        </w:rPr>
-        <w:t xml:space="preserve">de este </w:t>
-      </w:r>
-      <w:r>
-        <w:rPr>
-          <w:rFonts w:ascii="Arial" w:hAnsi="Arial" w:cs="Arial"/>
-          <w:sz w:val="24"/>
-          <w:szCs w:val="24"/>
-        </w:rPr>
-        <w:t>es mayor que 3 o</w:t>
-      </w:r>
-      <w:r>
-        <w:rPr>
-          <w:rFonts w:ascii="Arial" w:hAnsi="Arial" w:cs="Arial"/>
-          <w:sz w:val="24"/>
-          <w:szCs w:val="24"/>
-        </w:rPr>
-        <w:t xml:space="preserve"> menor de </w:t>
-      </w:r>
-      <w:r>
-        <w:rPr>
-          <w:rFonts w:ascii="Arial" w:hAnsi="Arial" w:cs="Arial"/>
-          <w:sz w:val="24"/>
-          <w:szCs w:val="24"/>
-        </w:rPr>
-        <w:t>0.6</w:t>
-      </w:r>
-      <w:r>
-        <w:rPr>
-          <w:rFonts w:ascii="Arial" w:hAnsi="Arial" w:cs="Arial"/>
-          <w:sz w:val="24"/>
-          <w:szCs w:val="24"/>
-        </w:rPr>
-        <w:t xml:space="preserve">, se visualizará un mensaje de alarma en el PC indicando </w:t>
-      </w:r>
-      <w:r>
-        <w:rPr>
-          <w:rFonts w:ascii="Arial" w:hAnsi="Arial" w:cs="Arial"/>
-          <w:sz w:val="24"/>
-          <w:szCs w:val="24"/>
-        </w:rPr>
-        <w:t>la causa de falla</w:t>
-      </w:r>
-      <w:r>
-        <w:rPr>
-          <w:rFonts w:ascii="Arial" w:hAnsi="Arial" w:cs="Arial"/>
-          <w:sz w:val="24"/>
-          <w:szCs w:val="24"/>
-        </w:rPr>
-        <w:t xml:space="preserve"> y una animación en la GLCD</w:t>
-      </w:r>
-      <w:r>
-        <w:rPr>
-          <w:rFonts w:ascii="Arial" w:hAnsi="Arial" w:cs="Arial"/>
-          <w:sz w:val="24"/>
-          <w:szCs w:val="24"/>
+      <w:r>
+        <w:rPr>
+          <w:rFonts w:ascii="Arial" w:hAnsi="Arial" w:cs="Arial"/>
+          <w:sz w:val="24"/>
+          <w:szCs w:val="24"/>
+          <w:highlight w:val="yellow"/>
+        </w:rPr>
+        <w:t>una animación en la GLCD</w:t>
+      </w:r>
+      <w:r>
+        <w:rPr>
+          <w:rFonts w:ascii="Arial" w:hAnsi="Arial" w:cs="Arial"/>
+          <w:sz w:val="24"/>
+          <w:szCs w:val="24"/>
+          <w:highlight w:val="yellow"/>
         </w:rPr>
         <w:t>.</w:t>
       </w:r>
@@ -1663,7 +1715,7 @@
 </file>
 
 <file path=word/styles.xml><?xml version="1.0" encoding="utf-8"?>
-<w:styles xmlns:mc="http://schemas.openxmlformats.org/markup-compatibility/2006" xmlns:r="http://schemas.openxmlformats.org/officeDocument/2006/relationships" xmlns:w="http://schemas.openxmlformats.org/wordprocessingml/2006/main" xmlns:w14="http://schemas.microsoft.com/office/word/2010/wordml" xmlns:w15="http://schemas.microsoft.com/office/word/2012/wordml" mc:Ignorable="w14 w15">
+<w:styles xmlns:mc="http://schemas.openxmlformats.org/markup-compatibility/2006" xmlns:r="http://schemas.openxmlformats.org/officeDocument/2006/relationships" xmlns:w="http://schemas.openxmlformats.org/wordprocessingml/2006/main" xmlns:w14="http://schemas.microsoft.com/office/word/2010/wordml" xmlns:w15="http://schemas.microsoft.com/office/word/2012/wordml" xmlns:w16se="http://schemas.microsoft.com/office/word/2015/wordml/symex" mc:Ignorable="w14 w15 w16se">
   <w:docDefaults>
     <w:rPrDefault>
       <w:rPr>
@@ -2057,10 +2109,10 @@
     <w:qFormat/>
     <w:rsid w:val="007F5BAE"/>
   </w:style>
-  <w:style w:type="paragraph" w:styleId="Ttulo1">
+  <w:style w:type="paragraph" w:styleId="Heading1">
     <w:name w:val="heading 1"/>
     <w:basedOn w:val="Normal"/>
-    <w:link w:val="Ttulo1Car"/>
+    <w:link w:val="Heading1Char"/>
     <w:uiPriority w:val="9"/>
     <w:qFormat/>
     <w:rsid w:val="004F442C"/>
@@ -2078,13 +2130,13 @@
       <w:lang w:eastAsia="es-VE"/>
     </w:rPr>
   </w:style>
-  <w:style w:type="character" w:default="1" w:styleId="Fuentedeprrafopredeter">
+  <w:style w:type="character" w:default="1" w:styleId="DefaultParagraphFont">
     <w:name w:val="Default Paragraph Font"/>
     <w:uiPriority w:val="1"/>
     <w:semiHidden/>
     <w:unhideWhenUsed/>
   </w:style>
-  <w:style w:type="table" w:default="1" w:styleId="Tablanormal">
+  <w:style w:type="table" w:default="1" w:styleId="TableNormal">
     <w:name w:val="Normal Table"/>
     <w:uiPriority w:val="99"/>
     <w:semiHidden/>
@@ -2099,22 +2151,21 @@
       </w:tblCellMar>
     </w:tblPr>
   </w:style>
-  <w:style w:type="numbering" w:default="1" w:styleId="Sinlista">
+  <w:style w:type="numbering" w:default="1" w:styleId="NoList">
     <w:name w:val="No List"/>
     <w:uiPriority w:val="99"/>
     <w:semiHidden/>
     <w:unhideWhenUsed/>
   </w:style>
-  <w:style w:type="table" w:styleId="Tablaconcuadrcula">
+  <w:style w:type="table" w:styleId="TableGrid">
     <w:name w:val="Table Grid"/>
-    <w:basedOn w:val="Tablanormal"/>
+    <w:basedOn w:val="TableNormal"/>
     <w:uiPriority w:val="59"/>
     <w:rsid w:val="004F442C"/>
     <w:pPr>
       <w:spacing w:after="0" w:line="240" w:lineRule="auto"/>
     </w:pPr>
     <w:tblPr>
-      <w:tblInd w:w="0" w:type="dxa"/>
       <w:tblBorders>
         <w:top w:val="single" w:sz="4" w:space="0" w:color="000000" w:themeColor="text1"/>
         <w:left w:val="single" w:sz="4" w:space="0" w:color="000000" w:themeColor="text1"/>
@@ -2123,17 +2174,11 @@
         <w:insideH w:val="single" w:sz="4" w:space="0" w:color="000000" w:themeColor="text1"/>
         <w:insideV w:val="single" w:sz="4" w:space="0" w:color="000000" w:themeColor="text1"/>
       </w:tblBorders>
-      <w:tblCellMar>
-        <w:top w:w="0" w:type="dxa"/>
-        <w:left w:w="108" w:type="dxa"/>
-        <w:bottom w:w="0" w:type="dxa"/>
-        <w:right w:w="108" w:type="dxa"/>
-      </w:tblCellMar>
     </w:tblPr>
   </w:style>
-  <w:style w:type="character" w:styleId="Hipervnculo">
+  <w:style w:type="character" w:styleId="Hyperlink">
     <w:name w:val="Hyperlink"/>
-    <w:basedOn w:val="Fuentedeprrafopredeter"/>
+    <w:basedOn w:val="DefaultParagraphFont"/>
     <w:uiPriority w:val="99"/>
     <w:unhideWhenUsed/>
     <w:rsid w:val="004F442C"/>
@@ -2142,10 +2187,10 @@
       <w:u w:val="single"/>
     </w:rPr>
   </w:style>
-  <w:style w:type="paragraph" w:styleId="Textodeglobo">
+  <w:style w:type="paragraph" w:styleId="BalloonText">
     <w:name w:val="Balloon Text"/>
     <w:basedOn w:val="Normal"/>
-    <w:link w:val="TextodegloboCar"/>
+    <w:link w:val="BalloonTextChar"/>
     <w:uiPriority w:val="99"/>
     <w:semiHidden/>
     <w:unhideWhenUsed/>
@@ -2159,10 +2204,10 @@
       <w:szCs w:val="16"/>
     </w:rPr>
   </w:style>
-  <w:style w:type="character" w:customStyle="1" w:styleId="TextodegloboCar">
-    <w:name w:val="Texto de globo Car"/>
-    <w:basedOn w:val="Fuentedeprrafopredeter"/>
-    <w:link w:val="Textodeglobo"/>
+  <w:style w:type="character" w:customStyle="1" w:styleId="BalloonTextChar">
+    <w:name w:val="Balloon Text Char"/>
+    <w:basedOn w:val="DefaultParagraphFont"/>
+    <w:link w:val="BalloonText"/>
     <w:uiPriority w:val="99"/>
     <w:semiHidden/>
     <w:rsid w:val="004F442C"/>
@@ -2174,12 +2219,12 @@
   </w:style>
   <w:style w:type="character" w:customStyle="1" w:styleId="apple-converted-space">
     <w:name w:val="apple-converted-space"/>
-    <w:basedOn w:val="Fuentedeprrafopredeter"/>
+    <w:basedOn w:val="DefaultParagraphFont"/>
     <w:rsid w:val="004F442C"/>
   </w:style>
-  <w:style w:type="character" w:styleId="Textoennegrita">
+  <w:style w:type="character" w:styleId="Strong">
     <w:name w:val="Strong"/>
-    <w:basedOn w:val="Fuentedeprrafopredeter"/>
+    <w:basedOn w:val="DefaultParagraphFont"/>
     <w:uiPriority w:val="22"/>
     <w:qFormat/>
     <w:rsid w:val="004F442C"/>
@@ -2188,10 +2233,10 @@
       <w:bCs/>
     </w:rPr>
   </w:style>
-  <w:style w:type="character" w:customStyle="1" w:styleId="Ttulo1Car">
-    <w:name w:val="Título 1 Car"/>
-    <w:basedOn w:val="Fuentedeprrafopredeter"/>
-    <w:link w:val="Ttulo1"/>
+  <w:style w:type="character" w:customStyle="1" w:styleId="Heading1Char">
+    <w:name w:val="Heading 1 Char"/>
+    <w:basedOn w:val="DefaultParagraphFont"/>
+    <w:link w:val="Heading1"/>
     <w:uiPriority w:val="9"/>
     <w:rsid w:val="004F442C"/>
     <w:rPr>

</xml_diff>